<commit_message>
Piéce SW + board finaliser
</commit_message>
<xml_diff>
--- a/Document/installation doxygen.docx
+++ b/Document/installation doxygen.docx
@@ -923,7 +923,21 @@
         <w:rPr>
           <w:lang w:val="en-US"/>
         </w:rPr>
-        <w:t>. The file will be placed in the folder where your uv2-file is stored. It will have the project name and the extension .doxy.</w:t>
+        <w:t>. The file will be pla</w:t>
+      </w:r>
+      <w:r>
+        <w:rPr>
+          <w:lang w:val="en-US"/>
+        </w:rPr>
+        <w:t>ced in the folder where your uvprojx</w:t>
+      </w:r>
+      <w:bookmarkStart w:id="0" w:name="_GoBack"/>
+      <w:bookmarkEnd w:id="0"/>
+      <w:r>
+        <w:rPr>
+          <w:lang w:val="en-US"/>
+        </w:rPr>
+        <w:t>-file is stored. It will have the project name and the extension .doxy.</w:t>
       </w:r>
     </w:p>
     <w:p>
@@ -1110,21 +1124,50 @@
       </w:r>
     </w:p>
     <w:p>
-      <w:pPr>
-        <w:rPr>
-          <w:lang w:val="en-US"/>
-        </w:rPr>
-      </w:pPr>
+      <w:r>
+        <w:t>A la fin de cette manip on obtient</w:t>
+      </w:r>
+      <w:r>
+        <w:t xml:space="preserve"> deux dossiers : html et latex. Chacun des dossiers renferme la documentation sous une forme différente. Pour obtenir le format </w:t>
+      </w:r>
+      <w:proofErr w:type="spellStart"/>
+      <w:r>
+        <w:t>pdf</w:t>
+      </w:r>
+      <w:proofErr w:type="spellEnd"/>
+      <w:r>
+        <w:t xml:space="preserve"> il suffit</w:t>
+      </w:r>
+      <w:r>
+        <w:t xml:space="preserve"> d’aller dans le dossier latex et </w:t>
+      </w:r>
+      <w:r>
+        <w:t xml:space="preserve"> de lancer le fichier make.bat sous </w:t>
+      </w:r>
+      <w:proofErr w:type="spellStart"/>
+      <w:r>
+        <w:t>windows</w:t>
+      </w:r>
+      <w:proofErr w:type="spellEnd"/>
+      <w:r>
+        <w:t xml:space="preserve"> ou d’utiliser le </w:t>
+      </w:r>
+      <w:proofErr w:type="spellStart"/>
+      <w:r>
+        <w:t>makefile</w:t>
+      </w:r>
+      <w:proofErr w:type="spellEnd"/>
+      <w:r>
+        <w:t xml:space="preserve"> sous linux.</w:t>
+      </w:r>
+      <w:r>
+        <w:t xml:space="preserve"> </w:t>
+      </w:r>
     </w:p>
     <w:p>
       <w:pPr>
         <w:spacing w:after="0"/>
-        <w:rPr>
-          <w:lang w:val="en-US"/>
-        </w:rPr>
-      </w:pPr>
-      <w:bookmarkStart w:id="0" w:name="_GoBack"/>
-      <w:bookmarkEnd w:id="0"/>
+      </w:pPr>
     </w:p>
     <w:sectPr>
       <w:pgSz w:w="11906" w:h="16838"/>
@@ -2283,7 +2326,7 @@
 </file>
 
 <file path=customXml/itemProps1.xml><?xml version="1.0" encoding="utf-8"?>
-<ds:datastoreItem xmlns:ds="http://schemas.openxmlformats.org/officeDocument/2006/customXml" ds:itemID="{ED9E4E3F-9C39-4ECC-82EF-D4544C2B4058}">
+<ds:datastoreItem xmlns:ds="http://schemas.openxmlformats.org/officeDocument/2006/customXml" ds:itemID="{C3483757-9576-4AB0-9C2F-681BCBA57160}">
   <ds:schemaRefs>
     <ds:schemaRef ds:uri="http://schemas.openxmlformats.org/officeDocument/2006/bibliography"/>
   </ds:schemaRefs>

</xml_diff>